<commit_message>
inital design document with prompts
</commit_message>
<xml_diff>
--- a/Design Document.docx
+++ b/Design Document.docx
@@ -2,7 +2,1996 @@
 <file path=word/document.xml><?xml version="1.0" encoding="utf-8"?>
 <w:document xmlns:wpc="http://schemas.microsoft.com/office/word/2010/wordprocessingCanvas" xmlns:cx="http://schemas.microsoft.com/office/drawing/2014/chartex" xmlns:cx1="http://schemas.microsoft.com/office/drawing/2015/9/8/chartex" xmlns:cx2="http://schemas.microsoft.com/office/drawing/2015/10/21/chartex" xmlns:cx3="http://schemas.microsoft.com/office/drawing/2016/5/9/chartex" xmlns:cx4="http://schemas.microsoft.com/office/drawing/2016/5/10/chartex" xmlns:cx5="http://schemas.microsoft.com/office/drawing/2016/5/11/chartex" xmlns:cx6="http://schemas.microsoft.com/office/drawing/2016/5/12/chartex" xmlns:cx7="http://schemas.microsoft.com/office/drawing/2016/5/13/chartex" xmlns:cx8="http://schemas.microsoft.com/office/drawing/2016/5/14/chartex" xmlns:mc="http://schemas.openxmlformats.org/markup-compatibility/2006" xmlns:aink="http://schemas.microsoft.com/office/drawing/2016/ink" xmlns:am3d="http://schemas.microsoft.com/office/drawing/2017/model3d" xmlns:o="urn:schemas-microsoft-com:office:office" xmlns:oel="http://schemas.microsoft.com/office/2019/extlst" xmlns:r="http://schemas.openxmlformats.org/officeDocument/2006/relationships" xmlns:m="http://schemas.openxmlformats.org/officeDocument/2006/math" xmlns:v="urn:schemas-microsoft-com:vml" xmlns:wp14="http://schemas.microsoft.com/office/word/2010/wordprocessingDrawing" xmlns:wp="http://schemas.openxmlformats.org/drawingml/2006/wordprocessingDrawing" xmlns:w10="urn:schemas-microsoft-com:office:word" xmlns:w="http://schemas.openxmlformats.org/wordprocessingml/2006/main" xmlns:w14="http://schemas.microsoft.com/office/word/2010/wordml" xmlns:w15="http://schemas.microsoft.com/office/word/2012/wordml" xmlns:w16cex="http://schemas.microsoft.com/office/word/2018/wordml/cex" xmlns:w16cid="http://schemas.microsoft.com/office/word/2016/wordml/cid" xmlns:w16="http://schemas.microsoft.com/office/word/2018/wordml" xmlns:w16sdtdh="http://schemas.microsoft.com/office/word/2020/wordml/sdtdatahash" xmlns:w16se="http://schemas.microsoft.com/office/word/2015/wordml/symex" xmlns:wpg="http://schemas.microsoft.com/office/word/2010/wordprocessingGroup" xmlns:wpi="http://schemas.microsoft.com/office/word/2010/wordprocessingInk" xmlns:wne="http://schemas.microsoft.com/office/word/2006/wordml" xmlns:wps="http://schemas.microsoft.com/office/word/2010/wordprocessingShape" mc:Ignorable="w14 w15 w16se w16cid w16 w16cex w16sdtdh wp14">
   <w:body>
-    <w:p/>
+    <w:p>
+      <w:r>
+        <w:t># WebSocket Interface Design Document</w:t>
+      </w:r>
+    </w:p>
+    <w:p/>
+    <w:p>
+      <w:r>
+        <w:t>## 1. Overview</w:t>
+      </w:r>
+    </w:p>
+    <w:p>
+      <w:r>
+        <w:t>This document describes the implementation of a WebSocket interface for bidirectional communication between a C++ application and web browsers. The system enables real-time data exchange and remote control capabilities.</w:t>
+      </w:r>
+    </w:p>
+    <w:p/>
+    <w:p>
+      <w:r>
+        <w:t>### 1.1 Key Components</w:t>
+      </w:r>
+    </w:p>
+    <w:p>
+      <w:r>
+        <w:t>- WebSocket Server/Client Interface (C++)</w:t>
+      </w:r>
+    </w:p>
+    <w:p>
+      <w:r>
+        <w:t>- Message Protocol (JSON-based)</w:t>
+      </w:r>
+    </w:p>
+    <w:p>
+      <w:r>
+        <w:t>- Event Handling System</w:t>
+      </w:r>
+    </w:p>
+    <w:p>
+      <w:r>
+        <w:t>- Connection Management</w:t>
+      </w:r>
+    </w:p>
+    <w:p/>
+    <w:p>
+      <w:r>
+        <w:t>## 2. Technical Architecture</w:t>
+      </w:r>
+    </w:p>
+    <w:p/>
+    <w:p>
+      <w:r>
+        <w:t>### 2.1 Class Structure</w:t>
+      </w:r>
+    </w:p>
+    <w:p>
+      <w:r>
+        <w:t>```</w:t>
+      </w:r>
+    </w:p>
+    <w:p>
+      <w:r>
+        <w:t>net::IWebSocket</w:t>
+      </w:r>
+    </w:p>
+    <w:p>
+      <w:r>
+        <w:rPr>
+          <w:rFonts w:ascii="MS Gothic" w:eastAsia="MS Gothic" w:hAnsi="MS Gothic" w:cs="MS Gothic" w:hint="eastAsia"/>
+        </w:rPr>
+        <w:t>├</w:t>
+      </w:r>
+      <w:r>
+        <w:t>── WebSocketImpl (PIMPL implementation)</w:t>
+      </w:r>
+    </w:p>
+    <w:p>
+      <w:r>
+        <w:t xml:space="preserve">│   </w:t>
+      </w:r>
+      <w:r>
+        <w:rPr>
+          <w:rFonts w:ascii="MS Gothic" w:eastAsia="MS Gothic" w:hAnsi="MS Gothic" w:cs="MS Gothic" w:hint="eastAsia"/>
+        </w:rPr>
+        <w:t>├</w:t>
+      </w:r>
+      <w:r>
+        <w:t>── Server Management</w:t>
+      </w:r>
+    </w:p>
+    <w:p>
+      <w:r>
+        <w:t xml:space="preserve">│   </w:t>
+      </w:r>
+      <w:r>
+        <w:rPr>
+          <w:rFonts w:ascii="MS Gothic" w:eastAsia="MS Gothic" w:hAnsi="MS Gothic" w:cs="MS Gothic" w:hint="eastAsia"/>
+        </w:rPr>
+        <w:t>├</w:t>
+      </w:r>
+      <w:r>
+        <w:t>── Client Management</w:t>
+      </w:r>
+    </w:p>
+    <w:p>
+      <w:r>
+        <w:t xml:space="preserve">│   </w:t>
+      </w:r>
+      <w:r>
+        <w:rPr>
+          <w:rFonts w:ascii="MS Gothic" w:eastAsia="MS Gothic" w:hAnsi="MS Gothic" w:cs="MS Gothic" w:hint="eastAsia"/>
+        </w:rPr>
+        <w:t>├</w:t>
+      </w:r>
+      <w:r>
+        <w:t>── Message Handling</w:t>
+      </w:r>
+    </w:p>
+    <w:p>
+      <w:r>
+        <w:t>│   └── Connection Management</w:t>
+      </w:r>
+    </w:p>
+    <w:p>
+      <w:r>
+        <w:t>└── Public Interface Methods</w:t>
+      </w:r>
+    </w:p>
+    <w:p>
+      <w:r>
+        <w:t>```</w:t>
+      </w:r>
+    </w:p>
+    <w:p/>
+    <w:p>
+      <w:r>
+        <w:t>### 2.2 Dependencies</w:t>
+      </w:r>
+    </w:p>
+    <w:p>
+      <w:r>
+        <w:t>- WebSocket++ (websocketpp)</w:t>
+      </w:r>
+    </w:p>
+    <w:p>
+      <w:r>
+        <w:t>- JsonCpp (jsoncpp)</w:t>
+      </w:r>
+    </w:p>
+    <w:p>
+      <w:r>
+        <w:t>- C++11 or later</w:t>
+      </w:r>
+    </w:p>
+    <w:p>
+      <w:r>
+        <w:t>- Asio (standalone or boost)</w:t>
+      </w:r>
+    </w:p>
+    <w:p/>
+    <w:p>
+      <w:r>
+        <w:t>## 3. Message Protocol</w:t>
+      </w:r>
+    </w:p>
+    <w:p/>
+    <w:p>
+      <w:r>
+        <w:t>### 3.1 Message Structure</w:t>
+      </w:r>
+    </w:p>
+    <w:p>
+      <w:r>
+        <w:t>All messages follow this base structure:</w:t>
+      </w:r>
+    </w:p>
+    <w:p>
+      <w:r>
+        <w:t>```json</w:t>
+      </w:r>
+    </w:p>
+    <w:p>
+      <w:r>
+        <w:t>{</w:t>
+      </w:r>
+    </w:p>
+    <w:p>
+      <w:r>
+        <w:t xml:space="preserve">    "type": "&lt;message-type&gt;",</w:t>
+      </w:r>
+    </w:p>
+    <w:p>
+      <w:r>
+        <w:t xml:space="preserve">    "id": "&lt;uuid&gt;",</w:t>
+      </w:r>
+    </w:p>
+    <w:p>
+      <w:r>
+        <w:t xml:space="preserve">    "timestamp": &lt;unix-ms-timestamp&gt;,</w:t>
+      </w:r>
+    </w:p>
+    <w:p>
+      <w:r>
+        <w:t xml:space="preserve">    "payload": {</w:t>
+      </w:r>
+    </w:p>
+    <w:p>
+      <w:r>
+        <w:t xml:space="preserve">        // Type-specific content</w:t>
+      </w:r>
+    </w:p>
+    <w:p>
+      <w:r>
+        <w:lastRenderedPageBreak/>
+        <w:t xml:space="preserve">    }</w:t>
+      </w:r>
+    </w:p>
+    <w:p>
+      <w:r>
+        <w:t>}</w:t>
+      </w:r>
+    </w:p>
+    <w:p>
+      <w:r>
+        <w:t>```</w:t>
+      </w:r>
+    </w:p>
+    <w:p/>
+    <w:p>
+      <w:r>
+        <w:t>### 3.2 Message Types</w:t>
+      </w:r>
+    </w:p>
+    <w:p/>
+    <w:p>
+      <w:r>
+        <w:t>#### 3.2.1 Command Messages (Browser → C++)</w:t>
+      </w:r>
+    </w:p>
+    <w:p>
+      <w:r>
+        <w:t>```json</w:t>
+      </w:r>
+    </w:p>
+    <w:p>
+      <w:r>
+        <w:t>{</w:t>
+      </w:r>
+    </w:p>
+    <w:p>
+      <w:r>
+        <w:t xml:space="preserve">    "type": "command",</w:t>
+      </w:r>
+    </w:p>
+    <w:p>
+      <w:r>
+        <w:t xml:space="preserve">    "id": "cmd-uuid",</w:t>
+      </w:r>
+    </w:p>
+    <w:p>
+      <w:r>
+        <w:t xml:space="preserve">    "timestamp": 1699312435000,</w:t>
+      </w:r>
+    </w:p>
+    <w:p>
+      <w:r>
+        <w:t xml:space="preserve">    "payload": {</w:t>
+      </w:r>
+    </w:p>
+    <w:p>
+      <w:r>
+        <w:t xml:space="preserve">        "command": {</w:t>
+      </w:r>
+    </w:p>
+    <w:p>
+      <w:r>
+        <w:t xml:space="preserve">            "name": "getData",</w:t>
+      </w:r>
+    </w:p>
+    <w:p>
+      <w:r>
+        <w:t xml:space="preserve">            "parameters": {</w:t>
+      </w:r>
+    </w:p>
+    <w:p>
+      <w:r>
+        <w:t xml:space="preserve">                "startTime": 1699312435000,</w:t>
+      </w:r>
+    </w:p>
+    <w:p>
+      <w:r>
+        <w:t xml:space="preserve">                "endTime": 1699312435000,</w:t>
+      </w:r>
+    </w:p>
+    <w:p>
+      <w:r>
+        <w:t xml:space="preserve">                "filter": "temperature"</w:t>
+      </w:r>
+    </w:p>
+    <w:p>
+      <w:r>
+        <w:t xml:space="preserve">            }</w:t>
+      </w:r>
+    </w:p>
+    <w:p>
+      <w:r>
+        <w:t xml:space="preserve">        }</w:t>
+      </w:r>
+    </w:p>
+    <w:p>
+      <w:r>
+        <w:t xml:space="preserve">    }</w:t>
+      </w:r>
+    </w:p>
+    <w:p>
+      <w:r>
+        <w:t>}</w:t>
+      </w:r>
+    </w:p>
+    <w:p>
+      <w:r>
+        <w:t>```</w:t>
+      </w:r>
+    </w:p>
+    <w:p/>
+    <w:p>
+      <w:r>
+        <w:t>#### 3.2.2 Event Messages (C++ → Browser)</w:t>
+      </w:r>
+    </w:p>
+    <w:p>
+      <w:r>
+        <w:t>```json</w:t>
+      </w:r>
+    </w:p>
+    <w:p>
+      <w:r>
+        <w:t>{</w:t>
+      </w:r>
+    </w:p>
+    <w:p>
+      <w:r>
+        <w:t xml:space="preserve">    "type": "event",</w:t>
+      </w:r>
+    </w:p>
+    <w:p>
+      <w:r>
+        <w:t xml:space="preserve">    "id": "evt-uuid",</w:t>
+      </w:r>
+    </w:p>
+    <w:p>
+      <w:r>
+        <w:t xml:space="preserve">    "timestamp": 1699312435000,</w:t>
+      </w:r>
+    </w:p>
+    <w:p>
+      <w:r>
+        <w:t xml:space="preserve">    "payload": {</w:t>
+      </w:r>
+    </w:p>
+    <w:p>
+      <w:r>
+        <w:t xml:space="preserve">        "event": {</w:t>
+      </w:r>
+    </w:p>
+    <w:p>
+      <w:r>
+        <w:t xml:space="preserve">            "name": "statusChanged",</w:t>
+      </w:r>
+    </w:p>
+    <w:p>
+      <w:r>
+        <w:t xml:space="preserve">            "data": {</w:t>
+      </w:r>
+    </w:p>
+    <w:p>
+      <w:r>
+        <w:t xml:space="preserve">                "status": "running",</w:t>
+      </w:r>
+    </w:p>
+    <w:p>
+      <w:r>
+        <w:t xml:space="preserve">                "details": {</w:t>
+      </w:r>
+    </w:p>
+    <w:p>
+      <w:r>
+        <w:t xml:space="preserve">                    "cpuUsage": 45.2,</w:t>
+      </w:r>
+    </w:p>
+    <w:p>
+      <w:r>
+        <w:t xml:space="preserve">                    "memoryUsage": 1024</w:t>
+      </w:r>
+    </w:p>
+    <w:p>
+      <w:r>
+        <w:t xml:space="preserve">                }</w:t>
+      </w:r>
+    </w:p>
+    <w:p>
+      <w:r>
+        <w:t xml:space="preserve">            }</w:t>
+      </w:r>
+    </w:p>
+    <w:p>
+      <w:r>
+        <w:t xml:space="preserve">        }</w:t>
+      </w:r>
+    </w:p>
+    <w:p>
+      <w:r>
+        <w:t xml:space="preserve">    }</w:t>
+      </w:r>
+    </w:p>
+    <w:p>
+      <w:r>
+        <w:t>}</w:t>
+      </w:r>
+    </w:p>
+    <w:p>
+      <w:r>
+        <w:lastRenderedPageBreak/>
+        <w:t>```</w:t>
+      </w:r>
+    </w:p>
+    <w:p/>
+    <w:p>
+      <w:r>
+        <w:t>#### 3.2.3 Response Messages (Both directions)</w:t>
+      </w:r>
+    </w:p>
+    <w:p>
+      <w:r>
+        <w:t>```json</w:t>
+      </w:r>
+    </w:p>
+    <w:p>
+      <w:r>
+        <w:t>{</w:t>
+      </w:r>
+    </w:p>
+    <w:p>
+      <w:r>
+        <w:t xml:space="preserve">    "type": "response",</w:t>
+      </w:r>
+    </w:p>
+    <w:p>
+      <w:r>
+        <w:t xml:space="preserve">    "id": "rsp-uuid",</w:t>
+      </w:r>
+    </w:p>
+    <w:p>
+      <w:r>
+        <w:t xml:space="preserve">    "timestamp": 1699312435000,</w:t>
+      </w:r>
+    </w:p>
+    <w:p>
+      <w:r>
+        <w:t xml:space="preserve">    "payload": {</w:t>
+      </w:r>
+    </w:p>
+    <w:p>
+      <w:r>
+        <w:t xml:space="preserve">        "response": {</w:t>
+      </w:r>
+    </w:p>
+    <w:p>
+      <w:r>
+        <w:t xml:space="preserve">            "success": true,</w:t>
+      </w:r>
+    </w:p>
+    <w:p>
+      <w:r>
+        <w:t xml:space="preserve">            "data": {</w:t>
+      </w:r>
+    </w:p>
+    <w:p>
+      <w:r>
+        <w:t xml:space="preserve">                // Response-specific data</w:t>
+      </w:r>
+    </w:p>
+    <w:p>
+      <w:r>
+        <w:t xml:space="preserve">            }</w:t>
+      </w:r>
+    </w:p>
+    <w:p>
+      <w:r>
+        <w:t xml:space="preserve">        }</w:t>
+      </w:r>
+    </w:p>
+    <w:p>
+      <w:r>
+        <w:t xml:space="preserve">    }</w:t>
+      </w:r>
+    </w:p>
+    <w:p>
+      <w:r>
+        <w:t>}</w:t>
+      </w:r>
+    </w:p>
+    <w:p>
+      <w:r>
+        <w:t>```</w:t>
+      </w:r>
+    </w:p>
+    <w:p/>
+    <w:p>
+      <w:r>
+        <w:t>#### 3.2.4 Error Messages (Both directions)</w:t>
+      </w:r>
+    </w:p>
+    <w:p>
+      <w:r>
+        <w:t>```json</w:t>
+      </w:r>
+    </w:p>
+    <w:p>
+      <w:r>
+        <w:t>{</w:t>
+      </w:r>
+    </w:p>
+    <w:p>
+      <w:r>
+        <w:t xml:space="preserve">    "type": "error",</w:t>
+      </w:r>
+    </w:p>
+    <w:p>
+      <w:r>
+        <w:t xml:space="preserve">    "id": "err-uuid",</w:t>
+      </w:r>
+    </w:p>
+    <w:p>
+      <w:r>
+        <w:t xml:space="preserve">    "timestamp": 1699312435000,</w:t>
+      </w:r>
+    </w:p>
+    <w:p>
+      <w:r>
+        <w:t xml:space="preserve">    "payload": {</w:t>
+      </w:r>
+    </w:p>
+    <w:p>
+      <w:r>
+        <w:t xml:space="preserve">        "error": {</w:t>
+      </w:r>
+    </w:p>
+    <w:p>
+      <w:r>
+        <w:t xml:space="preserve">            "code": 1001,</w:t>
+      </w:r>
+    </w:p>
+    <w:p>
+      <w:r>
+        <w:t xml:space="preserve">            "message": "Invalid parameters",</w:t>
+      </w:r>
+    </w:p>
+    <w:p>
+      <w:r>
+        <w:t xml:space="preserve">            "details": {</w:t>
+      </w:r>
+    </w:p>
+    <w:p>
+      <w:r>
+        <w:t xml:space="preserve">                "field": "startTime",</w:t>
+      </w:r>
+    </w:p>
+    <w:p>
+      <w:r>
+        <w:t xml:space="preserve">                "reason": "Must be less than endTime"</w:t>
+      </w:r>
+    </w:p>
+    <w:p>
+      <w:r>
+        <w:t xml:space="preserve">            }</w:t>
+      </w:r>
+    </w:p>
+    <w:p>
+      <w:r>
+        <w:t xml:space="preserve">        }</w:t>
+      </w:r>
+    </w:p>
+    <w:p>
+      <w:r>
+        <w:t xml:space="preserve">    }</w:t>
+      </w:r>
+    </w:p>
+    <w:p>
+      <w:r>
+        <w:t>}</w:t>
+      </w:r>
+    </w:p>
+    <w:p>
+      <w:r>
+        <w:t>```</w:t>
+      </w:r>
+    </w:p>
+    <w:p/>
+    <w:p>
+      <w:r>
+        <w:t>## 4. Implementation Guide</w:t>
+      </w:r>
+    </w:p>
+    <w:p/>
+    <w:p>
+      <w:r>
+        <w:t>### 4.1 Creating Messages (C++)</w:t>
+      </w:r>
+    </w:p>
+    <w:p/>
+    <w:p>
+      <w:r>
+        <w:t>#### 4.1.1 Command Message</w:t>
+      </w:r>
+    </w:p>
+    <w:p>
+      <w:r>
+        <w:t>```cpp</w:t>
+      </w:r>
+    </w:p>
+    <w:p>
+      <w:r>
+        <w:lastRenderedPageBreak/>
+        <w:t xml:space="preserve">Json::Value createCommand(const std::string&amp; commandName, </w:t>
+      </w:r>
+    </w:p>
+    <w:p>
+      <w:r>
+        <w:t xml:space="preserve">                         const Json::Value&amp; parameters) {</w:t>
+      </w:r>
+    </w:p>
+    <w:p>
+      <w:r>
+        <w:t xml:space="preserve">    Json::Value message;</w:t>
+      </w:r>
+    </w:p>
+    <w:p>
+      <w:r>
+        <w:t xml:space="preserve">    message["type"] = "command";</w:t>
+      </w:r>
+    </w:p>
+    <w:p>
+      <w:r>
+        <w:t xml:space="preserve">    message["id"] = generateUUID();</w:t>
+      </w:r>
+    </w:p>
+    <w:p>
+      <w:r>
+        <w:t xml:space="preserve">    message["timestamp"] = getCurrentTimestamp();</w:t>
+      </w:r>
+    </w:p>
+    <w:p>
+      <w:r>
+        <w:t xml:space="preserve">    </w:t>
+      </w:r>
+    </w:p>
+    <w:p>
+      <w:r>
+        <w:t xml:space="preserve">    Json::Value&amp; command = message["payload"]["command"];</w:t>
+      </w:r>
+    </w:p>
+    <w:p>
+      <w:r>
+        <w:t xml:space="preserve">    command["name"] = commandName;</w:t>
+      </w:r>
+    </w:p>
+    <w:p>
+      <w:r>
+        <w:t xml:space="preserve">    if (!parameters.isNull()) {</w:t>
+      </w:r>
+    </w:p>
+    <w:p>
+      <w:r>
+        <w:t xml:space="preserve">        command["parameters"] = parameters;</w:t>
+      </w:r>
+    </w:p>
+    <w:p>
+      <w:r>
+        <w:t xml:space="preserve">    }</w:t>
+      </w:r>
+    </w:p>
+    <w:p>
+      <w:r>
+        <w:t xml:space="preserve">    </w:t>
+      </w:r>
+    </w:p>
+    <w:p>
+      <w:r>
+        <w:t xml:space="preserve">    return message;</w:t>
+      </w:r>
+    </w:p>
+    <w:p>
+      <w:r>
+        <w:t>}</w:t>
+      </w:r>
+    </w:p>
+    <w:p>
+      <w:r>
+        <w:t>```</w:t>
+      </w:r>
+    </w:p>
+    <w:p/>
+    <w:p>
+      <w:r>
+        <w:t>#### 4.1.2 Event Message</w:t>
+      </w:r>
+    </w:p>
+    <w:p>
+      <w:r>
+        <w:t>```cpp</w:t>
+      </w:r>
+    </w:p>
+    <w:p>
+      <w:r>
+        <w:t xml:space="preserve">Json::Value createEvent(const std::string&amp; eventName, </w:t>
+      </w:r>
+    </w:p>
+    <w:p>
+      <w:r>
+        <w:t xml:space="preserve">                       const Json::Value&amp; data) {</w:t>
+      </w:r>
+    </w:p>
+    <w:p>
+      <w:r>
+        <w:t xml:space="preserve">    Json::Value message;</w:t>
+      </w:r>
+    </w:p>
+    <w:p>
+      <w:r>
+        <w:t xml:space="preserve">    message["type"] = "event";</w:t>
+      </w:r>
+    </w:p>
+    <w:p>
+      <w:r>
+        <w:t xml:space="preserve">    message["id"] = generateUUID();</w:t>
+      </w:r>
+    </w:p>
+    <w:p>
+      <w:r>
+        <w:t xml:space="preserve">    message["timestamp"] = getCurrentTimestamp();</w:t>
+      </w:r>
+    </w:p>
+    <w:p>
+      <w:r>
+        <w:t xml:space="preserve">    </w:t>
+      </w:r>
+    </w:p>
+    <w:p>
+      <w:r>
+        <w:t xml:space="preserve">    Json::Value&amp; event = message["payload"]["event"];</w:t>
+      </w:r>
+    </w:p>
+    <w:p>
+      <w:r>
+        <w:t xml:space="preserve">    event["name"] = eventName;</w:t>
+      </w:r>
+    </w:p>
+    <w:p>
+      <w:r>
+        <w:t xml:space="preserve">    if (!data.isNull()) {</w:t>
+      </w:r>
+    </w:p>
+    <w:p>
+      <w:r>
+        <w:t xml:space="preserve">        event["data"] = data;</w:t>
+      </w:r>
+    </w:p>
+    <w:p>
+      <w:r>
+        <w:t xml:space="preserve">    }</w:t>
+      </w:r>
+    </w:p>
+    <w:p>
+      <w:r>
+        <w:t xml:space="preserve">    </w:t>
+      </w:r>
+    </w:p>
+    <w:p>
+      <w:r>
+        <w:t xml:space="preserve">    return message;</w:t>
+      </w:r>
+    </w:p>
+    <w:p>
+      <w:r>
+        <w:t>}</w:t>
+      </w:r>
+    </w:p>
+    <w:p>
+      <w:r>
+        <w:t>```</w:t>
+      </w:r>
+    </w:p>
+    <w:p/>
+    <w:p>
+      <w:r>
+        <w:t>### 4.2 Parsing Messages (C++)</w:t>
+      </w:r>
+    </w:p>
+    <w:p/>
+    <w:p>
+      <w:r>
+        <w:t>#### 4.2.1 Message Parser</w:t>
+      </w:r>
+    </w:p>
+    <w:p>
+      <w:r>
+        <w:t>```cpp</w:t>
+      </w:r>
+    </w:p>
+    <w:p>
+      <w:r>
+        <w:t>class MessageParser {</w:t>
+      </w:r>
+    </w:p>
+    <w:p>
+      <w:r>
+        <w:t>public:</w:t>
+      </w:r>
+    </w:p>
+    <w:p>
+      <w:r>
+        <w:t xml:space="preserve">    static bool parse(const std::string&amp; jsonStr, Json::Value&amp; root) {</w:t>
+      </w:r>
+    </w:p>
+    <w:p>
+      <w:r>
+        <w:t xml:space="preserve">        Json::Reader reader;</w:t>
+      </w:r>
+    </w:p>
+    <w:p>
+      <w:r>
+        <w:lastRenderedPageBreak/>
+        <w:t xml:space="preserve">        if (!reader.parse(jsonStr, root)) {</w:t>
+      </w:r>
+    </w:p>
+    <w:p>
+      <w:r>
+        <w:t xml:space="preserve">            return false;</w:t>
+      </w:r>
+    </w:p>
+    <w:p>
+      <w:r>
+        <w:t xml:space="preserve">        }</w:t>
+      </w:r>
+    </w:p>
+    <w:p>
+      <w:r>
+        <w:t xml:space="preserve">        </w:t>
+      </w:r>
+    </w:p>
+    <w:p>
+      <w:r>
+        <w:t xml:space="preserve">        // Validate required fields</w:t>
+      </w:r>
+    </w:p>
+    <w:p>
+      <w:r>
+        <w:t xml:space="preserve">        if (!validateMessage(root)) {</w:t>
+      </w:r>
+    </w:p>
+    <w:p>
+      <w:r>
+        <w:t xml:space="preserve">            return false;</w:t>
+      </w:r>
+    </w:p>
+    <w:p>
+      <w:r>
+        <w:t xml:space="preserve">        }</w:t>
+      </w:r>
+    </w:p>
+    <w:p>
+      <w:r>
+        <w:t xml:space="preserve">        </w:t>
+      </w:r>
+    </w:p>
+    <w:p>
+      <w:r>
+        <w:t xml:space="preserve">        return true;</w:t>
+      </w:r>
+    </w:p>
+    <w:p>
+      <w:r>
+        <w:t xml:space="preserve">    }</w:t>
+      </w:r>
+    </w:p>
+    <w:p>
+      <w:r>
+        <w:t xml:space="preserve">    </w:t>
+      </w:r>
+    </w:p>
+    <w:p>
+      <w:r>
+        <w:t>private:</w:t>
+      </w:r>
+    </w:p>
+    <w:p>
+      <w:r>
+        <w:t xml:space="preserve">    static bool validateMessage(const Json::Value&amp; message) {</w:t>
+      </w:r>
+    </w:p>
+    <w:p>
+      <w:r>
+        <w:t xml:space="preserve">        if (!message.isMember("type") || !message.isMember("id") || </w:t>
+      </w:r>
+    </w:p>
+    <w:p>
+      <w:r>
+        <w:t xml:space="preserve">            !message.isMember("timestamp") || !message.isMember("payload")) {</w:t>
+      </w:r>
+    </w:p>
+    <w:p>
+      <w:r>
+        <w:t xml:space="preserve">            return false;</w:t>
+      </w:r>
+    </w:p>
+    <w:p>
+      <w:r>
+        <w:t xml:space="preserve">        }</w:t>
+      </w:r>
+    </w:p>
+    <w:p>
+      <w:r>
+        <w:t xml:space="preserve">        return true;</w:t>
+      </w:r>
+    </w:p>
+    <w:p>
+      <w:r>
+        <w:t xml:space="preserve">    }</w:t>
+      </w:r>
+    </w:p>
+    <w:p>
+      <w:r>
+        <w:t>};</w:t>
+      </w:r>
+    </w:p>
+    <w:p>
+      <w:r>
+        <w:t>```</w:t>
+      </w:r>
+    </w:p>
+    <w:p/>
+    <w:p>
+      <w:r>
+        <w:t>### 4.3 Message Handling (C++)</w:t>
+      </w:r>
+    </w:p>
+    <w:p/>
+    <w:p>
+      <w:r>
+        <w:t>#### 4.3.1 Message Handler Implementation</w:t>
+      </w:r>
+    </w:p>
+    <w:p>
+      <w:r>
+        <w:t>```cpp</w:t>
+      </w:r>
+    </w:p>
+    <w:p>
+      <w:r>
+        <w:t>class MessageHandler {</w:t>
+      </w:r>
+    </w:p>
+    <w:p>
+      <w:r>
+        <w:t>public:</w:t>
+      </w:r>
+    </w:p>
+    <w:p>
+      <w:r>
+        <w:t xml:space="preserve">    void handleMessage(const std::string&amp; jsonStr) {</w:t>
+      </w:r>
+    </w:p>
+    <w:p>
+      <w:r>
+        <w:t xml:space="preserve">        Json::Value message;</w:t>
+      </w:r>
+    </w:p>
+    <w:p>
+      <w:r>
+        <w:t xml:space="preserve">        if (!MessageParser::parse(jsonStr, message)) {</w:t>
+      </w:r>
+    </w:p>
+    <w:p>
+      <w:r>
+        <w:t xml:space="preserve">            sendError("Invalid message format", 1001);</w:t>
+      </w:r>
+    </w:p>
+    <w:p>
+      <w:r>
+        <w:t xml:space="preserve">            return;</w:t>
+      </w:r>
+    </w:p>
+    <w:p>
+      <w:r>
+        <w:t xml:space="preserve">        }</w:t>
+      </w:r>
+    </w:p>
+    <w:p>
+      <w:r>
+        <w:t xml:space="preserve">        </w:t>
+      </w:r>
+    </w:p>
+    <w:p>
+      <w:r>
+        <w:t xml:space="preserve">        std::string type = message["type"].asString();</w:t>
+      </w:r>
+    </w:p>
+    <w:p>
+      <w:r>
+        <w:t xml:space="preserve">        if (type == "command") {</w:t>
+      </w:r>
+    </w:p>
+    <w:p>
+      <w:r>
+        <w:t xml:space="preserve">            handleCommand(message);</w:t>
+      </w:r>
+    </w:p>
+    <w:p>
+      <w:r>
+        <w:t xml:space="preserve">        } else if (type == "event") {</w:t>
+      </w:r>
+    </w:p>
+    <w:p>
+      <w:r>
+        <w:t xml:space="preserve">            handleEvent(message);</w:t>
+      </w:r>
+    </w:p>
+    <w:p>
+      <w:r>
+        <w:t xml:space="preserve">        } else if (type == "response") {</w:t>
+      </w:r>
+    </w:p>
+    <w:p>
+      <w:r>
+        <w:t xml:space="preserve">            handleResponse(message);</w:t>
+      </w:r>
+    </w:p>
+    <w:p>
+      <w:r>
+        <w:t xml:space="preserve">        } else if (type == "error") {</w:t>
+      </w:r>
+    </w:p>
+    <w:p>
+      <w:r>
+        <w:lastRenderedPageBreak/>
+        <w:t xml:space="preserve">            handleError(message);</w:t>
+      </w:r>
+    </w:p>
+    <w:p>
+      <w:r>
+        <w:t xml:space="preserve">        }</w:t>
+      </w:r>
+    </w:p>
+    <w:p>
+      <w:r>
+        <w:t xml:space="preserve">    }</w:t>
+      </w:r>
+    </w:p>
+    <w:p>
+      <w:r>
+        <w:t xml:space="preserve">    </w:t>
+      </w:r>
+    </w:p>
+    <w:p>
+      <w:r>
+        <w:t>private:</w:t>
+      </w:r>
+    </w:p>
+    <w:p>
+      <w:r>
+        <w:t xml:space="preserve">    void handleCommand(const Json::Value&amp; message) {</w:t>
+      </w:r>
+    </w:p>
+    <w:p>
+      <w:r>
+        <w:t xml:space="preserve">        const Json::Value&amp; command = message["payload"]["command"];</w:t>
+      </w:r>
+    </w:p>
+    <w:p>
+      <w:r>
+        <w:t xml:space="preserve">        std::string cmdName = command["name"].asString();</w:t>
+      </w:r>
+    </w:p>
+    <w:p>
+      <w:r>
+        <w:t xml:space="preserve">        </w:t>
+      </w:r>
+    </w:p>
+    <w:p>
+      <w:r>
+        <w:t xml:space="preserve">        // Command routing</w:t>
+      </w:r>
+    </w:p>
+    <w:p>
+      <w:r>
+        <w:t xml:space="preserve">        if (cmdName == "getData") {</w:t>
+      </w:r>
+    </w:p>
+    <w:p>
+      <w:r>
+        <w:t xml:space="preserve">            handleGetDataCommand(command);</w:t>
+      </w:r>
+    </w:p>
+    <w:p>
+      <w:r>
+        <w:t xml:space="preserve">        } else if (cmdName == "setConfig") {</w:t>
+      </w:r>
+    </w:p>
+    <w:p>
+      <w:r>
+        <w:t xml:space="preserve">            handleSetConfigCommand(command);</w:t>
+      </w:r>
+    </w:p>
+    <w:p>
+      <w:r>
+        <w:t xml:space="preserve">        }</w:t>
+      </w:r>
+    </w:p>
+    <w:p>
+      <w:r>
+        <w:t xml:space="preserve">        // ... other commands</w:t>
+      </w:r>
+    </w:p>
+    <w:p>
+      <w:r>
+        <w:t xml:space="preserve">    }</w:t>
+      </w:r>
+    </w:p>
+    <w:p>
+      <w:r>
+        <w:t xml:space="preserve">    </w:t>
+      </w:r>
+    </w:p>
+    <w:p>
+      <w:r>
+        <w:t xml:space="preserve">    // Implement other handlers...</w:t>
+      </w:r>
+    </w:p>
+    <w:p>
+      <w:r>
+        <w:t>};</w:t>
+      </w:r>
+    </w:p>
+    <w:p>
+      <w:r>
+        <w:t>```</w:t>
+      </w:r>
+    </w:p>
+    <w:p/>
+    <w:p>
+      <w:r>
+        <w:t>## 5. Client-Side Implementation (JavaScript)</w:t>
+      </w:r>
+    </w:p>
+    <w:p/>
+    <w:p>
+      <w:r>
+        <w:t>### 5.1 WebSocket Client Class</w:t>
+      </w:r>
+    </w:p>
+    <w:p>
+      <w:r>
+        <w:t>```javascript</w:t>
+      </w:r>
+    </w:p>
+    <w:p>
+      <w:r>
+        <w:t>class WebSocketClient {</w:t>
+      </w:r>
+    </w:p>
+    <w:p>
+      <w:r>
+        <w:t xml:space="preserve">    constructor(url) {</w:t>
+      </w:r>
+    </w:p>
+    <w:p>
+      <w:r>
+        <w:t xml:space="preserve">        this.ws = new WebSocket(url);</w:t>
+      </w:r>
+    </w:p>
+    <w:p>
+      <w:r>
+        <w:t xml:space="preserve">        this.messageHandlers = new Map();</w:t>
+      </w:r>
+    </w:p>
+    <w:p>
+      <w:r>
+        <w:t xml:space="preserve">        this.setupEventHandlers();</w:t>
+      </w:r>
+    </w:p>
+    <w:p>
+      <w:r>
+        <w:t xml:space="preserve">    }</w:t>
+      </w:r>
+    </w:p>
+    <w:p>
+      <w:r>
+        <w:t xml:space="preserve">    </w:t>
+      </w:r>
+    </w:p>
+    <w:p>
+      <w:r>
+        <w:t xml:space="preserve">    setupEventHandlers() {</w:t>
+      </w:r>
+    </w:p>
+    <w:p>
+      <w:r>
+        <w:t xml:space="preserve">        this.ws.onmessage = (event) =&gt; {</w:t>
+      </w:r>
+    </w:p>
+    <w:p>
+      <w:r>
+        <w:t xml:space="preserve">            const message = JSON.parse(event.data);</w:t>
+      </w:r>
+    </w:p>
+    <w:p>
+      <w:r>
+        <w:t xml:space="preserve">            this.handleMessage(message);</w:t>
+      </w:r>
+    </w:p>
+    <w:p>
+      <w:r>
+        <w:t xml:space="preserve">        };</w:t>
+      </w:r>
+    </w:p>
+    <w:p>
+      <w:r>
+        <w:t xml:space="preserve">        </w:t>
+      </w:r>
+    </w:p>
+    <w:p>
+      <w:r>
+        <w:t xml:space="preserve">        this.ws.onopen = () =&gt; {</w:t>
+      </w:r>
+    </w:p>
+    <w:p>
+      <w:r>
+        <w:t xml:space="preserve">            this.onConnected();</w:t>
+      </w:r>
+    </w:p>
+    <w:p>
+      <w:r>
+        <w:t xml:space="preserve">        };</w:t>
+      </w:r>
+    </w:p>
+    <w:p>
+      <w:r>
+        <w:t xml:space="preserve">        </w:t>
+      </w:r>
+    </w:p>
+    <w:p>
+      <w:r>
+        <w:t xml:space="preserve">        this.ws.onclose = () =&gt; {</w:t>
+      </w:r>
+    </w:p>
+    <w:p>
+      <w:r>
+        <w:lastRenderedPageBreak/>
+        <w:t xml:space="preserve">            this.onDisconnected();</w:t>
+      </w:r>
+    </w:p>
+    <w:p>
+      <w:r>
+        <w:t xml:space="preserve">        };</w:t>
+      </w:r>
+    </w:p>
+    <w:p>
+      <w:r>
+        <w:t xml:space="preserve">    }</w:t>
+      </w:r>
+    </w:p>
+    <w:p>
+      <w:r>
+        <w:t xml:space="preserve">    </w:t>
+      </w:r>
+    </w:p>
+    <w:p>
+      <w:r>
+        <w:t xml:space="preserve">    sendCommand(commandName, parameters = {}) {</w:t>
+      </w:r>
+    </w:p>
+    <w:p>
+      <w:r>
+        <w:t xml:space="preserve">        const message = {</w:t>
+      </w:r>
+    </w:p>
+    <w:p>
+      <w:r>
+        <w:t xml:space="preserve">            type: 'command',</w:t>
+      </w:r>
+    </w:p>
+    <w:p>
+      <w:r>
+        <w:t xml:space="preserve">            id: this.generateUUID(),</w:t>
+      </w:r>
+    </w:p>
+    <w:p>
+      <w:r>
+        <w:t xml:space="preserve">            timestamp: Date.now(),</w:t>
+      </w:r>
+    </w:p>
+    <w:p>
+      <w:r>
+        <w:t xml:space="preserve">            payload: {</w:t>
+      </w:r>
+    </w:p>
+    <w:p>
+      <w:r>
+        <w:t xml:space="preserve">                command: {</w:t>
+      </w:r>
+    </w:p>
+    <w:p>
+      <w:r>
+        <w:t xml:space="preserve">                    name: commandName,</w:t>
+      </w:r>
+    </w:p>
+    <w:p>
+      <w:r>
+        <w:t xml:space="preserve">                    parameters: parameters</w:t>
+      </w:r>
+    </w:p>
+    <w:p>
+      <w:r>
+        <w:t xml:space="preserve">                }</w:t>
+      </w:r>
+    </w:p>
+    <w:p>
+      <w:r>
+        <w:t xml:space="preserve">            }</w:t>
+      </w:r>
+    </w:p>
+    <w:p>
+      <w:r>
+        <w:t xml:space="preserve">        };</w:t>
+      </w:r>
+    </w:p>
+    <w:p>
+      <w:r>
+        <w:t xml:space="preserve">        </w:t>
+      </w:r>
+    </w:p>
+    <w:p>
+      <w:r>
+        <w:t xml:space="preserve">        this.ws.send(JSON.stringify(message));</w:t>
+      </w:r>
+    </w:p>
+    <w:p>
+      <w:r>
+        <w:t xml:space="preserve">    }</w:t>
+      </w:r>
+    </w:p>
+    <w:p>
+      <w:r>
+        <w:t xml:space="preserve">    </w:t>
+      </w:r>
+    </w:p>
+    <w:p>
+      <w:r>
+        <w:t xml:space="preserve">    handleMessage(message) {</w:t>
+      </w:r>
+    </w:p>
+    <w:p>
+      <w:r>
+        <w:t xml:space="preserve">        const handler = this.messageHandlers.get(message.type);</w:t>
+      </w:r>
+    </w:p>
+    <w:p>
+      <w:r>
+        <w:t xml:space="preserve">        if (handler) {</w:t>
+      </w:r>
+    </w:p>
+    <w:p>
+      <w:r>
+        <w:t xml:space="preserve">            handler(message);</w:t>
+      </w:r>
+    </w:p>
+    <w:p>
+      <w:r>
+        <w:t xml:space="preserve">        }</w:t>
+      </w:r>
+    </w:p>
+    <w:p>
+      <w:r>
+        <w:t xml:space="preserve">    }</w:t>
+      </w:r>
+    </w:p>
+    <w:p>
+      <w:r>
+        <w:t>}</w:t>
+      </w:r>
+    </w:p>
+    <w:p>
+      <w:r>
+        <w:t>```</w:t>
+      </w:r>
+    </w:p>
+    <w:p/>
+    <w:p>
+      <w:r>
+        <w:t>## 6. Error Handling</w:t>
+      </w:r>
+    </w:p>
+    <w:p/>
+    <w:p>
+      <w:r>
+        <w:t>### 6.1 Error Codes</w:t>
+      </w:r>
+    </w:p>
+    <w:p>
+      <w:r>
+        <w:t>```</w:t>
+      </w:r>
+    </w:p>
+    <w:p>
+      <w:r>
+        <w:t>1000-1999: Protocol Errors</w:t>
+      </w:r>
+    </w:p>
+    <w:p>
+      <w:r>
+        <w:t>- 1001: Invalid message format</w:t>
+      </w:r>
+    </w:p>
+    <w:p>
+      <w:r>
+        <w:t>- 1002: Missing required fields</w:t>
+      </w:r>
+    </w:p>
+    <w:p>
+      <w:r>
+        <w:t>- 1003: Invalid message type</w:t>
+      </w:r>
+    </w:p>
+    <w:p/>
+    <w:p>
+      <w:r>
+        <w:t>2000-2999: Command Errors</w:t>
+      </w:r>
+    </w:p>
+    <w:p>
+      <w:r>
+        <w:t>- 2001: Unknown command</w:t>
+      </w:r>
+    </w:p>
+    <w:p>
+      <w:r>
+        <w:t>- 2002: Invalid parameters</w:t>
+      </w:r>
+    </w:p>
+    <w:p>
+      <w:r>
+        <w:t>- 2003: Command execution failed</w:t>
+      </w:r>
+    </w:p>
+    <w:p/>
+    <w:p>
+      <w:r>
+        <w:t>3000-3999: Connection Errors</w:t>
+      </w:r>
+    </w:p>
+    <w:p>
+      <w:r>
+        <w:lastRenderedPageBreak/>
+        <w:t>- 3001: Connection lost</w:t>
+      </w:r>
+    </w:p>
+    <w:p>
+      <w:r>
+        <w:t>- 3002: Reconnection failed</w:t>
+      </w:r>
+    </w:p>
+    <w:p>
+      <w:r>
+        <w:t>- 3003: Authentication failed</w:t>
+      </w:r>
+    </w:p>
+    <w:p>
+      <w:r>
+        <w:t>```</w:t>
+      </w:r>
+    </w:p>
+    <w:p/>
+    <w:p>
+      <w:r>
+        <w:t>### 6.2 Error Handling Example</w:t>
+      </w:r>
+    </w:p>
+    <w:p>
+      <w:r>
+        <w:t>```cpp</w:t>
+      </w:r>
+    </w:p>
+    <w:p>
+      <w:r>
+        <w:t>void handleError(const std::string&amp; message, int code) {</w:t>
+      </w:r>
+    </w:p>
+    <w:p>
+      <w:r>
+        <w:t xml:space="preserve">    Json::Value errorMsg;</w:t>
+      </w:r>
+    </w:p>
+    <w:p>
+      <w:r>
+        <w:t xml:space="preserve">    errorMsg["type"] = "error";</w:t>
+      </w:r>
+    </w:p>
+    <w:p>
+      <w:r>
+        <w:t xml:space="preserve">    errorMsg["id"] = generateUUID();</w:t>
+      </w:r>
+    </w:p>
+    <w:p>
+      <w:r>
+        <w:t xml:space="preserve">    errorMsg["timestamp"] = getCurrentTimestamp();</w:t>
+      </w:r>
+    </w:p>
+    <w:p>
+      <w:r>
+        <w:t xml:space="preserve">    errorMsg["payload"]["error"]["code"] = code;</w:t>
+      </w:r>
+    </w:p>
+    <w:p>
+      <w:r>
+        <w:t xml:space="preserve">    errorMsg["payload"]["error"]["message"] = message;</w:t>
+      </w:r>
+    </w:p>
+    <w:p>
+      <w:r>
+        <w:t xml:space="preserve">    </w:t>
+      </w:r>
+    </w:p>
+    <w:p>
+      <w:r>
+        <w:t xml:space="preserve">    sendMessage(errorMsg);</w:t>
+      </w:r>
+    </w:p>
+    <w:p>
+      <w:r>
+        <w:t>}</w:t>
+      </w:r>
+    </w:p>
+    <w:p>
+      <w:r>
+        <w:t>```</w:t>
+      </w:r>
+    </w:p>
+    <w:p/>
+    <w:p>
+      <w:r>
+        <w:t>## 7. Usage Examples</w:t>
+      </w:r>
+    </w:p>
+    <w:p/>
+    <w:p>
+      <w:r>
+        <w:t>### 7.1 C++ Application</w:t>
+      </w:r>
+    </w:p>
+    <w:p>
+      <w:r>
+        <w:t>```cpp</w:t>
+      </w:r>
+    </w:p>
+    <w:p>
+      <w:r>
+        <w:t>int main() {</w:t>
+      </w:r>
+    </w:p>
+    <w:p>
+      <w:r>
+        <w:t xml:space="preserve">    net::IWebSocket ws;</w:t>
+      </w:r>
+    </w:p>
+    <w:p>
+      <w:r>
+        <w:t xml:space="preserve">    </w:t>
+      </w:r>
+    </w:p>
+    <w:p>
+      <w:r>
+        <w:t xml:space="preserve">    ws.setMessageCallback([](const Json::Value&amp; message) {</w:t>
+      </w:r>
+    </w:p>
+    <w:p>
+      <w:r>
+        <w:t xml:space="preserve">        // Handle incoming messages</w:t>
+      </w:r>
+    </w:p>
+    <w:p>
+      <w:r>
+        <w:t xml:space="preserve">        if (message["type"].asString() == "command") {</w:t>
+      </w:r>
+    </w:p>
+    <w:p>
+      <w:r>
+        <w:t xml:space="preserve">            // Process command</w:t>
+      </w:r>
+    </w:p>
+    <w:p>
+      <w:r>
+        <w:t xml:space="preserve">            const Json::Value&amp; cmd = message["payload"]["command"];</w:t>
+      </w:r>
+    </w:p>
+    <w:p>
+      <w:r>
+        <w:t xml:space="preserve">            processCommand(cmd["name"].asString(), cmd["parameters"]);</w:t>
+      </w:r>
+    </w:p>
+    <w:p>
+      <w:r>
+        <w:t xml:space="preserve">        }</w:t>
+      </w:r>
+    </w:p>
+    <w:p>
+      <w:r>
+        <w:t xml:space="preserve">    });</w:t>
+      </w:r>
+    </w:p>
+    <w:p>
+      <w:r>
+        <w:t xml:space="preserve">    </w:t>
+      </w:r>
+    </w:p>
+    <w:p>
+      <w:r>
+        <w:t xml:space="preserve">    ws.setStatusCallback([](const std::string&amp; status, bool isError) {</w:t>
+      </w:r>
+    </w:p>
+    <w:p>
+      <w:r>
+        <w:t xml:space="preserve">        std::cout &lt;&lt; "Status: " &lt;&lt; status &lt;&lt; </w:t>
+      </w:r>
+    </w:p>
+    <w:p>
+      <w:r>
+        <w:t xml:space="preserve">                    (isError ? " (Error)" : "") &lt;&lt; std::endl;</w:t>
+      </w:r>
+    </w:p>
+    <w:p>
+      <w:r>
+        <w:t xml:space="preserve">    });</w:t>
+      </w:r>
+    </w:p>
+    <w:p>
+      <w:r>
+        <w:t xml:space="preserve">    </w:t>
+      </w:r>
+    </w:p>
+    <w:p>
+      <w:r>
+        <w:t xml:space="preserve">    if (ws.startServer(9002)) {</w:t>
+      </w:r>
+    </w:p>
+    <w:p>
+      <w:r>
+        <w:t xml:space="preserve">        // Server started successfully</w:t>
+      </w:r>
+    </w:p>
+    <w:p>
+      <w:r>
+        <w:t xml:space="preserve">        std::cout &lt;&lt; "WebSocket server running on port 9002" &lt;&lt; std::endl;</w:t>
+      </w:r>
+    </w:p>
+    <w:p>
+      <w:r>
+        <w:t xml:space="preserve">        </w:t>
+      </w:r>
+    </w:p>
+    <w:p>
+      <w:r>
+        <w:lastRenderedPageBreak/>
+        <w:t xml:space="preserve">        // Main application loop</w:t>
+      </w:r>
+    </w:p>
+    <w:p>
+      <w:r>
+        <w:t xml:space="preserve">        while (true) {</w:t>
+      </w:r>
+    </w:p>
+    <w:p>
+      <w:r>
+        <w:t xml:space="preserve">            // Your application logic here</w:t>
+      </w:r>
+    </w:p>
+    <w:p>
+      <w:r>
+        <w:t xml:space="preserve">            </w:t>
+      </w:r>
+    </w:p>
+    <w:p>
+      <w:r>
+        <w:t xml:space="preserve">            // Send updates to clients when needed</w:t>
+      </w:r>
+    </w:p>
+    <w:p>
+      <w:r>
+        <w:t xml:space="preserve">            Json::Value event = createEvent("statusUpdate", getStatusData());</w:t>
+      </w:r>
+    </w:p>
+    <w:p>
+      <w:r>
+        <w:t xml:space="preserve">            ws.sendMessage(event);</w:t>
+      </w:r>
+    </w:p>
+    <w:p>
+      <w:r>
+        <w:t xml:space="preserve">            </w:t>
+      </w:r>
+    </w:p>
+    <w:p>
+      <w:r>
+        <w:t xml:space="preserve">            std::this_thread::sleep_for(std::chrono::seconds(1));</w:t>
+      </w:r>
+    </w:p>
+    <w:p>
+      <w:r>
+        <w:t xml:space="preserve">        }</w:t>
+      </w:r>
+    </w:p>
+    <w:p>
+      <w:r>
+        <w:t xml:space="preserve">    }</w:t>
+      </w:r>
+    </w:p>
+    <w:p>
+      <w:r>
+        <w:t xml:space="preserve">    </w:t>
+      </w:r>
+    </w:p>
+    <w:p>
+      <w:r>
+        <w:t xml:space="preserve">    return 0;</w:t>
+      </w:r>
+    </w:p>
+    <w:p>
+      <w:r>
+        <w:t>}</w:t>
+      </w:r>
+    </w:p>
+    <w:p>
+      <w:r>
+        <w:t>```</w:t>
+      </w:r>
+    </w:p>
+    <w:p/>
+    <w:p>
+      <w:r>
+        <w:t>### 7.2 Browser Client</w:t>
+      </w:r>
+    </w:p>
+    <w:p>
+      <w:r>
+        <w:t>```javascript</w:t>
+      </w:r>
+    </w:p>
+    <w:p>
+      <w:r>
+        <w:t>const client = new WebSocketClient('ws://localhost:9002');</w:t>
+      </w:r>
+    </w:p>
+    <w:p/>
+    <w:p>
+      <w:r>
+        <w:t>// Register message handlers</w:t>
+      </w:r>
+    </w:p>
+    <w:p>
+      <w:r>
+        <w:t>client.messageHandlers.set('event', (message) =&gt; {</w:t>
+      </w:r>
+    </w:p>
+    <w:p>
+      <w:r>
+        <w:t xml:space="preserve">    const event = message.payload.event;</w:t>
+      </w:r>
+    </w:p>
+    <w:p>
+      <w:r>
+        <w:t xml:space="preserve">    switch (event.name) {</w:t>
+      </w:r>
+    </w:p>
+    <w:p>
+      <w:r>
+        <w:t xml:space="preserve">        case 'statusUpdate':</w:t>
+      </w:r>
+    </w:p>
+    <w:p>
+      <w:r>
+        <w:t xml:space="preserve">            updateUI(event.data);</w:t>
+      </w:r>
+    </w:p>
+    <w:p>
+      <w:r>
+        <w:t xml:space="preserve">            break;</w:t>
+      </w:r>
+    </w:p>
+    <w:p>
+      <w:r>
+        <w:t xml:space="preserve">        case 'error':</w:t>
+      </w:r>
+    </w:p>
+    <w:p>
+      <w:r>
+        <w:t xml:space="preserve">            showError(event.data);</w:t>
+      </w:r>
+    </w:p>
+    <w:p>
+      <w:r>
+        <w:t xml:space="preserve">            break;</w:t>
+      </w:r>
+    </w:p>
+    <w:p>
+      <w:r>
+        <w:t xml:space="preserve">    }</w:t>
+      </w:r>
+    </w:p>
+    <w:p>
+      <w:r>
+        <w:t>});</w:t>
+      </w:r>
+    </w:p>
+    <w:p/>
+    <w:p>
+      <w:r>
+        <w:t>// Send command to C++ application</w:t>
+      </w:r>
+    </w:p>
+    <w:p>
+      <w:r>
+        <w:t>function requestData() {</w:t>
+      </w:r>
+    </w:p>
+    <w:p>
+      <w:r>
+        <w:t xml:space="preserve">    client.sendCommand('getData', {</w:t>
+      </w:r>
+    </w:p>
+    <w:p>
+      <w:r>
+        <w:t xml:space="preserve">        startTime: Date.now() - 3600000,  // Last hour</w:t>
+      </w:r>
+    </w:p>
+    <w:p>
+      <w:r>
+        <w:t xml:space="preserve">        endTime: Date.now()</w:t>
+      </w:r>
+    </w:p>
+    <w:p>
+      <w:r>
+        <w:t xml:space="preserve">    });</w:t>
+      </w:r>
+    </w:p>
+    <w:p>
+      <w:r>
+        <w:t>}</w:t>
+      </w:r>
+    </w:p>
+    <w:p>
+      <w:r>
+        <w:t>```</w:t>
+      </w:r>
+    </w:p>
+    <w:p/>
+    <w:p>
+      <w:r>
+        <w:t>## 8. Best Practices</w:t>
+      </w:r>
+    </w:p>
+    <w:p/>
+    <w:p>
+      <w:r>
+        <w:lastRenderedPageBreak/>
+        <w:t>### 8.1 Message Handling</w:t>
+      </w:r>
+    </w:p>
+    <w:p>
+      <w:r>
+        <w:t>- Always validate message format before processing</w:t>
+      </w:r>
+    </w:p>
+    <w:p>
+      <w:r>
+        <w:t>- Include error handling for all operations</w:t>
+      </w:r>
+    </w:p>
+    <w:p>
+      <w:r>
+        <w:t>- Use type-safe message creation helpers</w:t>
+      </w:r>
+    </w:p>
+    <w:p>
+      <w:r>
+        <w:t>- Implement message acknowledgment for critical operations</w:t>
+      </w:r>
+    </w:p>
+    <w:p/>
+    <w:p>
+      <w:r>
+        <w:t>### 8.2 Connection Management</w:t>
+      </w:r>
+    </w:p>
+    <w:p>
+      <w:r>
+        <w:t>- Implement automatic reconnection</w:t>
+      </w:r>
+    </w:p>
+    <w:p>
+      <w:r>
+        <w:t>- Handle connection errors gracefully</w:t>
+      </w:r>
+    </w:p>
+    <w:p>
+      <w:r>
+        <w:t>- Monitor connection health with heartbeats</w:t>
+      </w:r>
+    </w:p>
+    <w:p>
+      <w:r>
+        <w:t>- Clean up resources properly on disconnect</w:t>
+      </w:r>
+    </w:p>
+    <w:p/>
+    <w:p>
+      <w:r>
+        <w:t>### 8.3 Performance</w:t>
+      </w:r>
+    </w:p>
+    <w:p>
+      <w:r>
+        <w:t>- Use message queuing for high-frequency updates</w:t>
+      </w:r>
+    </w:p>
+    <w:p>
+      <w:r>
+        <w:t>- Implement message batching when appropriate</w:t>
+      </w:r>
+    </w:p>
+    <w:p>
+      <w:r>
+        <w:t>- Monitor message size and frequency</w:t>
+      </w:r>
+    </w:p>
+    <w:p>
+      <w:r>
+        <w:t>- Implement rate limiting if needed</w:t>
+      </w:r>
+    </w:p>
+    <w:p/>
+    <w:p>
+      <w:r>
+        <w:t>## 9. Security Considerations</w:t>
+      </w:r>
+    </w:p>
+    <w:p/>
+    <w:p>
+      <w:r>
+        <w:t>### 9.1 Recommendations</w:t>
+      </w:r>
+    </w:p>
+    <w:p>
+      <w:r>
+        <w:t>- Implement TLS for production environments</w:t>
+      </w:r>
+    </w:p>
+    <w:p>
+      <w:r>
+        <w:t>- Validate all input messages</w:t>
+      </w:r>
+    </w:p>
+    <w:p>
+      <w:r>
+        <w:t>- Implement authentication for sensitive operations</w:t>
+      </w:r>
+    </w:p>
+    <w:p>
+      <w:r>
+        <w:t>- Rate limit connections and messages</w:t>
+      </w:r>
+    </w:p>
+    <w:p>
+      <w:r>
+        <w:t>- Sanitize all data before processing</w:t>
+      </w:r>
+    </w:p>
+    <w:p>
+      <w:r>
+        <w:t>- Implement proper access controls</w:t>
+      </w:r>
+    </w:p>
     <w:sectPr>
       <w:pgSz w:w="12240" w:h="15840"/>
       <w:pgMar w:top="1440" w:right="1440" w:bottom="1440" w:left="1440" w:header="720" w:footer="720" w:gutter="0"/>

</xml_diff>